<commit_message>
Done lection3 for Modeling
</commit_message>
<xml_diff>
--- a/Моделирование/Лекция 3.docx
+++ b/Моделирование/Лекция 3.docx
@@ -42,28 +42,588 @@
         </w:rPr>
         <w:t>9</w:t>
       </w:r>
+      <w:r>
+        <w:t>.</w:t>
+      </w:r>
+      <w:r>
+        <w:t>0</w:t>
+      </w:r>
+      <w:r>
+        <w:t>9</w:t>
+      </w:r>
+      <w:r>
+        <w:t>.202</w:t>
+      </w:r>
+      <w:r>
+        <w:t>2</w:t>
+      </w:r>
+      <w:r>
+        <w:t>)</w:t>
+      </w:r>
+    </w:p>
+    <w:p>
+      <w:pPr>
+        <w:pStyle w:val="3"/>
+      </w:pPr>
+      <w:r>
+        <w:t>Виды имитационного моделирования</w:t>
+      </w:r>
+    </w:p>
+    <w:p>
+      <w:pPr>
+        <w:pStyle w:val="a3"/>
+        <w:numPr>
+          <w:ilvl w:val="0"/>
+          <w:numId w:val="30"/>
+        </w:numPr>
+      </w:pPr>
+      <w:proofErr w:type="spellStart"/>
+      <w:r>
+        <w:rPr>
+          <w:b/>
+        </w:rPr>
+        <w:t>Агентное</w:t>
+      </w:r>
+      <w:proofErr w:type="spellEnd"/>
+      <w:r>
+        <w:rPr>
+          <w:b/>
+        </w:rPr>
+        <w:t xml:space="preserve"> моделирование</w:t>
+      </w:r>
+      <w:r>
+        <w:t xml:space="preserve"> (Относительно новое, с 2000 годов) – используется для исследования децентрализованных систем динамика которых определяется не глобальными правилами и законами как в других парадигмах программирования, а наоборот, когда эти глобальные правила и законы являются результатом индивидуальной активности членов групп. Следовательно – цель </w:t>
+      </w:r>
+      <w:proofErr w:type="spellStart"/>
+      <w:r>
+        <w:t>агентных</w:t>
+      </w:r>
+      <w:proofErr w:type="spellEnd"/>
+      <w:r>
+        <w:t xml:space="preserve"> моделей, получить представление об этих глобальных правилах, общем поведении системы исходя из предположений об индивидуальном, частном поведении её отдельных активных объектов и </w:t>
+      </w:r>
+      <w:r>
+        <w:rPr>
+          <w:u w:val="single"/>
+        </w:rPr>
+        <w:t>взаимодействие</w:t>
+      </w:r>
+      <w:r>
+        <w:t xml:space="preserve"> этих объектов в системе. Таким образом агент – это некая сущность, обладающая активностью, автономным поведением, может принимать решения в соответствии с выбором некоторых правил, взаимодействовать с окружением, а также самостоятельно изменяться.</w:t>
+      </w:r>
+    </w:p>
+    <w:p>
+      <w:pPr>
+        <w:pStyle w:val="a3"/>
+        <w:numPr>
+          <w:ilvl w:val="0"/>
+          <w:numId w:val="30"/>
+        </w:numPr>
+        <w:rPr>
+          <w:b/>
+        </w:rPr>
+      </w:pPr>
+      <w:r>
+        <w:rPr>
+          <w:b/>
+        </w:rPr>
+        <w:t>Дискретно-событийная модель</w:t>
+      </w:r>
+      <w:r>
+        <w:rPr>
+          <w:b/>
+        </w:rPr>
+        <w:t xml:space="preserve"> – </w:t>
+      </w:r>
+      <w:r>
+        <w:t xml:space="preserve">предлагается абстрагироваться от непрерывной природы событий и рассматривать </w:t>
+      </w:r>
+      <w:r>
+        <w:t>только</w:t>
+      </w:r>
+      <w:r>
+        <w:t xml:space="preserve"> основные события, происходящие в системе. </w:t>
+      </w:r>
+      <w:r>
+        <w:t>Например,</w:t>
+      </w:r>
+      <w:r>
+        <w:t xml:space="preserve"> ожидание, обработка какого-то заказа … Оно наиболее развито </w:t>
+      </w:r>
+      <w:r>
+        <w:t>и практически везде имеет (применение)… От =логистики и системы массового обслуживания до транспортных и производственных систем.</w:t>
+      </w:r>
+    </w:p>
+    <w:p>
+      <w:pPr>
+        <w:pStyle w:val="a3"/>
+        <w:numPr>
+          <w:ilvl w:val="0"/>
+          <w:numId w:val="30"/>
+        </w:numPr>
+        <w:rPr>
+          <w:b/>
+        </w:rPr>
+      </w:pPr>
+      <w:r>
+        <w:rPr>
+          <w:b/>
+        </w:rPr>
+        <w:t>Системная динамика –</w:t>
+      </w:r>
+      <w:r>
+        <w:t xml:space="preserve"> для исследуемой системы строится графические диаграммы причинных связей и глобальных влияний одних параметров на другие во времени. А затем созданная диаграмма моделируется с помощью компьютера. Например, большие бизнес-процессы или очень сложного производственного процесса </w:t>
+      </w:r>
+    </w:p>
+    <w:p>
+      <w:pPr>
+        <w:rPr>
+          <w:b/>
+        </w:rPr>
+      </w:pPr>
+    </w:p>
+    <w:p>
+      <w:pPr>
+        <w:rPr>
+          <w:b/>
+        </w:rPr>
+      </w:pPr>
+    </w:p>
+    <w:p>
+      <w:pPr>
+        <w:pStyle w:val="a7"/>
+      </w:pPr>
+      <w:r>
+        <w:lastRenderedPageBreak/>
+        <w:drawing>
+          <wp:inline distT="0" distB="0" distL="0" distR="0" wp14:anchorId="2361FDBC" wp14:editId="64C1D8C7">
+            <wp:extent cx="6645910" cy="2354580"/>
+            <wp:effectExtent l="0" t="0" r="2540" b="7620"/>
+            <wp:docPr id="1" name="Рисунок 1"/>
+            <wp:cNvGraphicFramePr>
+              <a:graphicFrameLocks xmlns:a="http://schemas.openxmlformats.org/drawingml/2006/main" noChangeAspect="1"/>
+            </wp:cNvGraphicFramePr>
+            <a:graphic xmlns:a="http://schemas.openxmlformats.org/drawingml/2006/main">
+              <a:graphicData uri="http://schemas.openxmlformats.org/drawingml/2006/picture">
+                <pic:pic xmlns:pic="http://schemas.openxmlformats.org/drawingml/2006/picture">
+                  <pic:nvPicPr>
+                    <pic:cNvPr id="0" name="Picture 1"/>
+                    <pic:cNvPicPr>
+                      <a:picLocks noChangeAspect="1" noChangeArrowheads="1"/>
+                    </pic:cNvPicPr>
+                  </pic:nvPicPr>
+                  <pic:blipFill>
+                    <a:blip r:embed="rId6" cstate="print">
+                      <a:extLst>
+                        <a:ext uri="{28A0092B-C50C-407E-A947-70E740481C1C}">
+                          <a14:useLocalDpi xmlns:a14="http://schemas.microsoft.com/office/drawing/2010/main" val="0"/>
+                        </a:ext>
+                      </a:extLst>
+                    </a:blip>
+                    <a:srcRect/>
+                    <a:stretch>
+                      <a:fillRect/>
+                    </a:stretch>
+                  </pic:blipFill>
+                  <pic:spPr bwMode="auto">
+                    <a:xfrm>
+                      <a:off x="0" y="0"/>
+                      <a:ext cx="6645910" cy="2354580"/>
+                    </a:xfrm>
+                    <a:prstGeom prst="rect">
+                      <a:avLst/>
+                    </a:prstGeom>
+                    <a:noFill/>
+                    <a:ln>
+                      <a:noFill/>
+                    </a:ln>
+                  </pic:spPr>
+                </pic:pic>
+              </a:graphicData>
+            </a:graphic>
+          </wp:inline>
+        </w:drawing>
+      </w:r>
+    </w:p>
+    <w:p>
+      <w:r>
+        <w:t>В сист</w:t>
+      </w:r>
+      <w:r>
+        <w:t>емной</w:t>
+      </w:r>
+      <w:r>
+        <w:t xml:space="preserve"> динамике мы работаем с такими объектами как</w:t>
+      </w:r>
+      <w:r>
+        <w:t xml:space="preserve"> (</w:t>
+      </w:r>
+      <w:r>
+        <w:t>накопители,</w:t>
+      </w:r>
+      <w:r>
+        <w:t xml:space="preserve"> характеризующиеся наличием связи</w:t>
+      </w:r>
+      <w:r>
+        <w:t xml:space="preserve"> …</w:t>
+      </w:r>
+      <w:r>
+        <w:t>)</w:t>
+      </w:r>
+    </w:p>
+    <w:p>
+      <w:r>
+        <w:t>Дискретно-событийное (заявки, ресурсы и процессы)</w:t>
+      </w:r>
+    </w:p>
+    <w:p>
+      <w:proofErr w:type="spellStart"/>
+      <w:r>
+        <w:t>Агентное</w:t>
+      </w:r>
+      <w:proofErr w:type="spellEnd"/>
+      <w:r>
+        <w:t xml:space="preserve"> моделирование (индивидуальные свойства и правила поведения, прямое или косвенное взаимодействие)</w:t>
+      </w:r>
+    </w:p>
+    <w:p>
+      <w:r>
+        <w:t>Низкий уровень абстракции характеризуется следующим: больше деталей, микроуровень, решаются оперативные задачи</w:t>
+      </w:r>
+    </w:p>
+    <w:p>
+      <w:r>
+        <w:t>Средний уровень</w:t>
+      </w:r>
+      <w:r>
+        <w:t xml:space="preserve"> абстракции</w:t>
+      </w:r>
+      <w:r>
+        <w:t xml:space="preserve"> (Мезо уровень) - тактические задачи, средняя сложность представления</w:t>
+      </w:r>
+    </w:p>
+    <w:p>
+      <w:r>
+        <w:t>Высокий уровень</w:t>
+      </w:r>
+      <w:r>
+        <w:t xml:space="preserve"> </w:t>
+      </w:r>
+      <w:r>
+        <w:t xml:space="preserve">абстракции </w:t>
+      </w:r>
+      <w:r>
+        <w:t>– макроуровень, стратегический уровень, очень низкая степень детализации.</w:t>
+      </w:r>
+    </w:p>
+    <w:p>
+      <w:pPr>
+        <w:pStyle w:val="3"/>
+      </w:pPr>
+      <w:r>
+        <w:t>Недостатки имитационного моделирования</w:t>
+      </w:r>
+    </w:p>
+    <w:p>
+      <w:r>
+        <w:t xml:space="preserve">Трудности </w:t>
+      </w:r>
+      <w:r>
+        <w:t>имитационн</w:t>
+      </w:r>
+      <w:r>
+        <w:t>ого моделирования связаны с обеспечением адекватности описания системы, интерпретацией результатов, обеспечением стохастической сходимости процесса моделирования и так далее… А также большой трудоемкостью метода. Очень часто перед построением имит</w:t>
+      </w:r>
+      <w:r>
+        <w:t>ационной</w:t>
+      </w:r>
+      <w:r>
+        <w:t xml:space="preserve"> </w:t>
+      </w:r>
+      <w:r>
+        <w:t>м</w:t>
+      </w:r>
+      <w:r>
+        <w:t xml:space="preserve">одели, являющейся динамической по своей сути, оказывается полезным, а иногда и просто необходимым осуществить предварительный статический анализ исследуемой системы. При этом выявляются и … </w:t>
+      </w:r>
+      <w:r>
+        <w:t>функции,</w:t>
+      </w:r>
+      <w:r>
+        <w:t xml:space="preserve"> выполняемые в системе</w:t>
+      </w:r>
+      <w:r>
+        <w:t xml:space="preserve">, их взаимосвязи потоки работ и так далее. Именно эти спецификации позволяют нашей модели выявить некоторый объем знаний о всей системе до создания полной имитационной модели, тем самым </w:t>
+      </w:r>
+      <w:r>
+        <w:lastRenderedPageBreak/>
+        <w:t>уменьшаем кол-во ошибок, повышаем адекватность. Для выполнения такого анализа используем кейс-технологии. (кейс-технологии – это предварительная оценка, на этапе поста</w:t>
+      </w:r>
+      <w:r>
+        <w:t>но</w:t>
+      </w:r>
+      <w:r>
+        <w:t>вления ТЗ)</w:t>
+      </w:r>
+    </w:p>
+    <w:p>
+      <w:r>
+        <w:t>Выделяют три этапа в развитии средств компьютерного моделирования:</w:t>
+      </w:r>
+    </w:p>
+    <w:p>
+      <w:pPr>
+        <w:rPr>
+          <w:color w:val="808080" w:themeColor="background1" w:themeShade="80"/>
+        </w:rPr>
+      </w:pPr>
+      <w:r>
+        <w:rPr>
+          <w:color w:val="808080" w:themeColor="background1" w:themeShade="80"/>
+        </w:rPr>
+        <w:t>Признак - по возможностям и функциям исследователя</w:t>
+      </w:r>
+    </w:p>
+    <w:p>
+      <w:pPr>
+        <w:pStyle w:val="a3"/>
+        <w:numPr>
+          <w:ilvl w:val="0"/>
+          <w:numId w:val="32"/>
+        </w:numPr>
+      </w:pPr>
+      <w:r>
+        <w:t>Создание имитационной модели с помощью языков программирования</w:t>
+      </w:r>
+      <w:r>
+        <w:t>:</w:t>
+      </w:r>
+      <w:r>
+        <w:t xml:space="preserve"> на универсальном языке </w:t>
+      </w:r>
+      <w:r>
+        <w:t>(</w:t>
+      </w:r>
+      <w:r>
+        <w:rPr>
+          <w:lang w:val="en-US"/>
+        </w:rPr>
+        <w:t>C</w:t>
+      </w:r>
+      <w:r>
+        <w:t>++</w:t>
+      </w:r>
+      <w:r>
+        <w:t>)</w:t>
+      </w:r>
+      <w:r>
+        <w:t xml:space="preserve">, </w:t>
+      </w:r>
+      <w:r>
+        <w:t xml:space="preserve">на специализированном языке программирования </w:t>
+      </w:r>
+      <w:r>
+        <w:t xml:space="preserve">имитационного моделирования </w:t>
+      </w:r>
+      <w:r>
+        <w:t>(</w:t>
+      </w:r>
+      <w:r>
+        <w:rPr>
+          <w:lang w:val="en-US"/>
+        </w:rPr>
+        <w:t>JBSS</w:t>
+      </w:r>
+      <w:r>
+        <w:t xml:space="preserve">, </w:t>
+      </w:r>
+      <w:r>
+        <w:rPr>
+          <w:lang w:val="en-US"/>
+        </w:rPr>
+        <w:t>Media</w:t>
+      </w:r>
+      <w:r>
+        <w:t>…</w:t>
+      </w:r>
+      <w:r>
+        <w:t xml:space="preserve">) </w:t>
+      </w:r>
+      <w:r>
+        <w:t>и на объектно</w:t>
+      </w:r>
+      <w:r>
+        <w:t>-</w:t>
+      </w:r>
+      <w:r>
+        <w:t>ориентированном языке программирования имитационного моделирования (</w:t>
+      </w:r>
+      <w:proofErr w:type="spellStart"/>
+      <w:r>
+        <w:rPr>
+          <w:lang w:val="en-US"/>
+        </w:rPr>
+        <w:t>ModelSim</w:t>
+      </w:r>
+      <w:proofErr w:type="spellEnd"/>
+      <w:r>
+        <w:t>). (Важно: удобство, быстрота)</w:t>
+      </w:r>
+    </w:p>
+    <w:p>
+      <w:pPr>
+        <w:pStyle w:val="a3"/>
+        <w:numPr>
+          <w:ilvl w:val="0"/>
+          <w:numId w:val="32"/>
+        </w:numPr>
+      </w:pPr>
+      <w:r>
+        <w:t xml:space="preserve">Использование при разработке имитационных моделей проблемно ориентированных систем и средств </w:t>
+      </w:r>
+      <w:r>
+        <w:t>(</w:t>
+      </w:r>
+      <w:proofErr w:type="spellStart"/>
+      <w:r>
+        <w:rPr>
+          <w:lang w:val="en-US"/>
+        </w:rPr>
+        <w:t>MatLab</w:t>
+      </w:r>
+      <w:proofErr w:type="spellEnd"/>
+      <w:r>
+        <w:t>)</w:t>
+      </w:r>
+      <w:r>
+        <w:t>. Эти системы не требуют</w:t>
+      </w:r>
+      <w:r>
+        <w:t>, как правило,</w:t>
+      </w:r>
+      <w:r>
+        <w:t xml:space="preserve"> от пользователя знаний программирования и позволяют программировать лишь относительно узкие классы сложных систем</w:t>
+      </w:r>
+      <w:r>
+        <w:t>. При этом имитационная модель генерируется самой системой. А самое главное настраиваем эту систему на наш объект исследования.</w:t>
+      </w:r>
+    </w:p>
+    <w:p>
+      <w:pPr>
+        <w:pStyle w:val="a3"/>
+        <w:numPr>
+          <w:ilvl w:val="0"/>
+          <w:numId w:val="32"/>
+        </w:numPr>
+      </w:pPr>
+      <w:r>
+        <w:t xml:space="preserve">Использование собственного искусственного интеллекта. Речь идет о знаниях при принятии решений в процессе управления моделью при имитационном эксперименте. </w:t>
+      </w:r>
+      <w:r>
+        <w:t>(</w:t>
+      </w:r>
+      <w:r>
+        <w:t>Самый важный этап – формализация</w:t>
+      </w:r>
+      <w:r>
+        <w:t>)</w:t>
+      </w:r>
+    </w:p>
+    <w:p>
+      <w:r>
+        <w:t>Как используем вычислительную технику в моделировании:</w:t>
+      </w:r>
+    </w:p>
+    <w:p>
+      <w:pPr>
+        <w:pStyle w:val="a3"/>
+        <w:numPr>
+          <w:ilvl w:val="0"/>
+          <w:numId w:val="33"/>
+        </w:numPr>
+      </w:pPr>
+      <w:r>
+        <w:t>Как средство расчета по полученным аналитическим моделям</w:t>
+      </w:r>
+    </w:p>
+    <w:p>
+      <w:pPr>
+        <w:pStyle w:val="a3"/>
+        <w:numPr>
+          <w:ilvl w:val="0"/>
+          <w:numId w:val="33"/>
+        </w:numPr>
+      </w:pPr>
+      <w:r>
+        <w:t>Как средство имитационного моделирования</w:t>
+      </w:r>
+    </w:p>
+    <w:p>
+      <w:r>
+        <w:t>Выделяем</w:t>
+      </w:r>
+      <w:r>
+        <w:t xml:space="preserve"> </w:t>
+      </w:r>
+      <w:r>
+        <w:t>ц</w:t>
+      </w:r>
+      <w:r>
+        <w:t>ифров</w:t>
+      </w:r>
+      <w:r>
+        <w:t>ую</w:t>
+      </w:r>
+      <w:r>
+        <w:t xml:space="preserve"> и аналогов</w:t>
+      </w:r>
+      <w:r>
+        <w:t>ую технику</w:t>
+      </w:r>
+    </w:p>
+    <w:p>
+      <w:pPr>
+        <w:pStyle w:val="a3"/>
+        <w:numPr>
+          <w:ilvl w:val="0"/>
+          <w:numId w:val="34"/>
+        </w:numPr>
+      </w:pPr>
+      <w:r>
+        <w:t>Цифровая техника – суперкомпьютеры (по принципу фон Неймана)</w:t>
+      </w:r>
+    </w:p>
+    <w:p>
+      <w:pPr>
+        <w:pStyle w:val="a3"/>
+        <w:numPr>
+          <w:ilvl w:val="0"/>
+          <w:numId w:val="34"/>
+        </w:numPr>
+      </w:pPr>
+      <w:r>
+        <w:t xml:space="preserve">Аналоговая техника – спец компьютеры </w:t>
+      </w:r>
+    </w:p>
+    <w:p>
+      <w:pPr>
+        <w:pStyle w:val="a3"/>
+        <w:numPr>
+          <w:ilvl w:val="0"/>
+          <w:numId w:val="34"/>
+        </w:numPr>
+      </w:pPr>
+      <w:r>
+        <w:t>Гибридная техника</w:t>
+      </w:r>
+    </w:p>
+    <w:p>
+      <w:r>
+        <w:t>Центральный процессор – устройство, предназначенное для реализации множества машинных команд и управления вычислительными процессами.</w:t>
+      </w:r>
       <w:bookmarkStart w:id="0" w:name="_GoBack"/>
       <w:bookmarkEnd w:id="0"/>
-      <w:r>
-        <w:t>.</w:t>
-      </w:r>
-      <w:r>
-        <w:t>0</w:t>
-      </w:r>
-      <w:r>
-        <w:t>9</w:t>
-      </w:r>
-      <w:r>
-        <w:t>.202</w:t>
-      </w:r>
-      <w:r>
-        <w:t>2</w:t>
-      </w:r>
-      <w:r>
-        <w:t>)</w:t>
-      </w:r>
     </w:p>
-    <w:p/>
     <w:sectPr>
       <w:pgSz w:w="11906" w:h="16838"/>
       <w:pgMar w:top="720" w:right="720" w:bottom="720" w:left="720" w:header="708" w:footer="708" w:gutter="0"/>
@@ -1237,6 +1797,178 @@
     </w:lvl>
   </w:abstractNum>
   <w:abstractNum w:abstractNumId="13" w15:restartNumberingAfterBreak="0">
+    <w:nsid w:val="2BE6623E"/>
+    <w:multiLevelType w:val="hybridMultilevel"/>
+    <w:tmpl w:val="851C2AF0"/>
+    <w:lvl w:ilvl="0" w:tplc="0419000F">
+      <w:start w:val="1"/>
+      <w:numFmt w:val="decimal"/>
+      <w:lvlText w:val="%1."/>
+      <w:lvlJc w:val="left"/>
+      <w:pPr>
+        <w:ind w:left="1429" w:hanging="360"/>
+      </w:pPr>
+    </w:lvl>
+    <w:lvl w:ilvl="1" w:tplc="04190019" w:tentative="1">
+      <w:start w:val="1"/>
+      <w:numFmt w:val="lowerLetter"/>
+      <w:lvlText w:val="%2."/>
+      <w:lvlJc w:val="left"/>
+      <w:pPr>
+        <w:ind w:left="2149" w:hanging="360"/>
+      </w:pPr>
+    </w:lvl>
+    <w:lvl w:ilvl="2" w:tplc="0419001B" w:tentative="1">
+      <w:start w:val="1"/>
+      <w:numFmt w:val="lowerRoman"/>
+      <w:lvlText w:val="%3."/>
+      <w:lvlJc w:val="right"/>
+      <w:pPr>
+        <w:ind w:left="2869" w:hanging="180"/>
+      </w:pPr>
+    </w:lvl>
+    <w:lvl w:ilvl="3" w:tplc="0419000F" w:tentative="1">
+      <w:start w:val="1"/>
+      <w:numFmt w:val="decimal"/>
+      <w:lvlText w:val="%4."/>
+      <w:lvlJc w:val="left"/>
+      <w:pPr>
+        <w:ind w:left="3589" w:hanging="360"/>
+      </w:pPr>
+    </w:lvl>
+    <w:lvl w:ilvl="4" w:tplc="04190019" w:tentative="1">
+      <w:start w:val="1"/>
+      <w:numFmt w:val="lowerLetter"/>
+      <w:lvlText w:val="%5."/>
+      <w:lvlJc w:val="left"/>
+      <w:pPr>
+        <w:ind w:left="4309" w:hanging="360"/>
+      </w:pPr>
+    </w:lvl>
+    <w:lvl w:ilvl="5" w:tplc="0419001B" w:tentative="1">
+      <w:start w:val="1"/>
+      <w:numFmt w:val="lowerRoman"/>
+      <w:lvlText w:val="%6."/>
+      <w:lvlJc w:val="right"/>
+      <w:pPr>
+        <w:ind w:left="5029" w:hanging="180"/>
+      </w:pPr>
+    </w:lvl>
+    <w:lvl w:ilvl="6" w:tplc="0419000F" w:tentative="1">
+      <w:start w:val="1"/>
+      <w:numFmt w:val="decimal"/>
+      <w:lvlText w:val="%7."/>
+      <w:lvlJc w:val="left"/>
+      <w:pPr>
+        <w:ind w:left="5749" w:hanging="360"/>
+      </w:pPr>
+    </w:lvl>
+    <w:lvl w:ilvl="7" w:tplc="04190019" w:tentative="1">
+      <w:start w:val="1"/>
+      <w:numFmt w:val="lowerLetter"/>
+      <w:lvlText w:val="%8."/>
+      <w:lvlJc w:val="left"/>
+      <w:pPr>
+        <w:ind w:left="6469" w:hanging="360"/>
+      </w:pPr>
+    </w:lvl>
+    <w:lvl w:ilvl="8" w:tplc="0419001B" w:tentative="1">
+      <w:start w:val="1"/>
+      <w:numFmt w:val="lowerRoman"/>
+      <w:lvlText w:val="%9."/>
+      <w:lvlJc w:val="right"/>
+      <w:pPr>
+        <w:ind w:left="7189" w:hanging="180"/>
+      </w:pPr>
+    </w:lvl>
+  </w:abstractNum>
+  <w:abstractNum w:abstractNumId="14" w15:restartNumberingAfterBreak="0">
+    <w:nsid w:val="2D3B7A6B"/>
+    <w:multiLevelType w:val="hybridMultilevel"/>
+    <w:tmpl w:val="600408FC"/>
+    <w:lvl w:ilvl="0" w:tplc="0419000F">
+      <w:start w:val="1"/>
+      <w:numFmt w:val="decimal"/>
+      <w:lvlText w:val="%1."/>
+      <w:lvlJc w:val="left"/>
+      <w:pPr>
+        <w:ind w:left="1429" w:hanging="360"/>
+      </w:pPr>
+    </w:lvl>
+    <w:lvl w:ilvl="1" w:tplc="04190019" w:tentative="1">
+      <w:start w:val="1"/>
+      <w:numFmt w:val="lowerLetter"/>
+      <w:lvlText w:val="%2."/>
+      <w:lvlJc w:val="left"/>
+      <w:pPr>
+        <w:ind w:left="2149" w:hanging="360"/>
+      </w:pPr>
+    </w:lvl>
+    <w:lvl w:ilvl="2" w:tplc="0419001B" w:tentative="1">
+      <w:start w:val="1"/>
+      <w:numFmt w:val="lowerRoman"/>
+      <w:lvlText w:val="%3."/>
+      <w:lvlJc w:val="right"/>
+      <w:pPr>
+        <w:ind w:left="2869" w:hanging="180"/>
+      </w:pPr>
+    </w:lvl>
+    <w:lvl w:ilvl="3" w:tplc="0419000F" w:tentative="1">
+      <w:start w:val="1"/>
+      <w:numFmt w:val="decimal"/>
+      <w:lvlText w:val="%4."/>
+      <w:lvlJc w:val="left"/>
+      <w:pPr>
+        <w:ind w:left="3589" w:hanging="360"/>
+      </w:pPr>
+    </w:lvl>
+    <w:lvl w:ilvl="4" w:tplc="04190019" w:tentative="1">
+      <w:start w:val="1"/>
+      <w:numFmt w:val="lowerLetter"/>
+      <w:lvlText w:val="%5."/>
+      <w:lvlJc w:val="left"/>
+      <w:pPr>
+        <w:ind w:left="4309" w:hanging="360"/>
+      </w:pPr>
+    </w:lvl>
+    <w:lvl w:ilvl="5" w:tplc="0419001B" w:tentative="1">
+      <w:start w:val="1"/>
+      <w:numFmt w:val="lowerRoman"/>
+      <w:lvlText w:val="%6."/>
+      <w:lvlJc w:val="right"/>
+      <w:pPr>
+        <w:ind w:left="5029" w:hanging="180"/>
+      </w:pPr>
+    </w:lvl>
+    <w:lvl w:ilvl="6" w:tplc="0419000F" w:tentative="1">
+      <w:start w:val="1"/>
+      <w:numFmt w:val="decimal"/>
+      <w:lvlText w:val="%7."/>
+      <w:lvlJc w:val="left"/>
+      <w:pPr>
+        <w:ind w:left="5749" w:hanging="360"/>
+      </w:pPr>
+    </w:lvl>
+    <w:lvl w:ilvl="7" w:tplc="04190019" w:tentative="1">
+      <w:start w:val="1"/>
+      <w:numFmt w:val="lowerLetter"/>
+      <w:lvlText w:val="%8."/>
+      <w:lvlJc w:val="left"/>
+      <w:pPr>
+        <w:ind w:left="6469" w:hanging="360"/>
+      </w:pPr>
+    </w:lvl>
+    <w:lvl w:ilvl="8" w:tplc="0419001B" w:tentative="1">
+      <w:start w:val="1"/>
+      <w:numFmt w:val="lowerRoman"/>
+      <w:lvlText w:val="%9."/>
+      <w:lvlJc w:val="right"/>
+      <w:pPr>
+        <w:ind w:left="7189" w:hanging="180"/>
+      </w:pPr>
+    </w:lvl>
+  </w:abstractNum>
+  <w:abstractNum w:abstractNumId="15" w15:restartNumberingAfterBreak="0">
     <w:nsid w:val="301F52E2"/>
     <w:multiLevelType w:val="hybridMultilevel"/>
     <w:tmpl w:val="DC34696A"/>
@@ -1322,7 +2054,7 @@
       </w:pPr>
     </w:lvl>
   </w:abstractNum>
-  <w:abstractNum w:abstractNumId="14" w15:restartNumberingAfterBreak="0">
+  <w:abstractNum w:abstractNumId="16" w15:restartNumberingAfterBreak="0">
     <w:nsid w:val="34C3681D"/>
     <w:multiLevelType w:val="hybridMultilevel"/>
     <w:tmpl w:val="ECF865E4"/>
@@ -1408,7 +2140,7 @@
       </w:pPr>
     </w:lvl>
   </w:abstractNum>
-  <w:abstractNum w:abstractNumId="15" w15:restartNumberingAfterBreak="0">
+  <w:abstractNum w:abstractNumId="17" w15:restartNumberingAfterBreak="0">
     <w:nsid w:val="36A21187"/>
     <w:multiLevelType w:val="hybridMultilevel"/>
     <w:tmpl w:val="11B47294"/>
@@ -1494,7 +2226,7 @@
       </w:pPr>
     </w:lvl>
   </w:abstractNum>
-  <w:abstractNum w:abstractNumId="16" w15:restartNumberingAfterBreak="0">
+  <w:abstractNum w:abstractNumId="18" w15:restartNumberingAfterBreak="0">
     <w:nsid w:val="36EC3D80"/>
     <w:multiLevelType w:val="hybridMultilevel"/>
     <w:tmpl w:val="10A8533C"/>
@@ -1580,7 +2312,93 @@
       </w:pPr>
     </w:lvl>
   </w:abstractNum>
-  <w:abstractNum w:abstractNumId="17" w15:restartNumberingAfterBreak="0">
+  <w:abstractNum w:abstractNumId="19" w15:restartNumberingAfterBreak="0">
+    <w:nsid w:val="3AF17991"/>
+    <w:multiLevelType w:val="hybridMultilevel"/>
+    <w:tmpl w:val="F4D05834"/>
+    <w:lvl w:ilvl="0" w:tplc="0419000F">
+      <w:start w:val="1"/>
+      <w:numFmt w:val="decimal"/>
+      <w:lvlText w:val="%1."/>
+      <w:lvlJc w:val="left"/>
+      <w:pPr>
+        <w:ind w:left="1429" w:hanging="360"/>
+      </w:pPr>
+    </w:lvl>
+    <w:lvl w:ilvl="1" w:tplc="04190019" w:tentative="1">
+      <w:start w:val="1"/>
+      <w:numFmt w:val="lowerLetter"/>
+      <w:lvlText w:val="%2."/>
+      <w:lvlJc w:val="left"/>
+      <w:pPr>
+        <w:ind w:left="2149" w:hanging="360"/>
+      </w:pPr>
+    </w:lvl>
+    <w:lvl w:ilvl="2" w:tplc="0419001B" w:tentative="1">
+      <w:start w:val="1"/>
+      <w:numFmt w:val="lowerRoman"/>
+      <w:lvlText w:val="%3."/>
+      <w:lvlJc w:val="right"/>
+      <w:pPr>
+        <w:ind w:left="2869" w:hanging="180"/>
+      </w:pPr>
+    </w:lvl>
+    <w:lvl w:ilvl="3" w:tplc="0419000F" w:tentative="1">
+      <w:start w:val="1"/>
+      <w:numFmt w:val="decimal"/>
+      <w:lvlText w:val="%4."/>
+      <w:lvlJc w:val="left"/>
+      <w:pPr>
+        <w:ind w:left="3589" w:hanging="360"/>
+      </w:pPr>
+    </w:lvl>
+    <w:lvl w:ilvl="4" w:tplc="04190019" w:tentative="1">
+      <w:start w:val="1"/>
+      <w:numFmt w:val="lowerLetter"/>
+      <w:lvlText w:val="%5."/>
+      <w:lvlJc w:val="left"/>
+      <w:pPr>
+        <w:ind w:left="4309" w:hanging="360"/>
+      </w:pPr>
+    </w:lvl>
+    <w:lvl w:ilvl="5" w:tplc="0419001B" w:tentative="1">
+      <w:start w:val="1"/>
+      <w:numFmt w:val="lowerRoman"/>
+      <w:lvlText w:val="%6."/>
+      <w:lvlJc w:val="right"/>
+      <w:pPr>
+        <w:ind w:left="5029" w:hanging="180"/>
+      </w:pPr>
+    </w:lvl>
+    <w:lvl w:ilvl="6" w:tplc="0419000F" w:tentative="1">
+      <w:start w:val="1"/>
+      <w:numFmt w:val="decimal"/>
+      <w:lvlText w:val="%7."/>
+      <w:lvlJc w:val="left"/>
+      <w:pPr>
+        <w:ind w:left="5749" w:hanging="360"/>
+      </w:pPr>
+    </w:lvl>
+    <w:lvl w:ilvl="7" w:tplc="04190019" w:tentative="1">
+      <w:start w:val="1"/>
+      <w:numFmt w:val="lowerLetter"/>
+      <w:lvlText w:val="%8."/>
+      <w:lvlJc w:val="left"/>
+      <w:pPr>
+        <w:ind w:left="6469" w:hanging="360"/>
+      </w:pPr>
+    </w:lvl>
+    <w:lvl w:ilvl="8" w:tplc="0419001B" w:tentative="1">
+      <w:start w:val="1"/>
+      <w:numFmt w:val="lowerRoman"/>
+      <w:lvlText w:val="%9."/>
+      <w:lvlJc w:val="right"/>
+      <w:pPr>
+        <w:ind w:left="7189" w:hanging="180"/>
+      </w:pPr>
+    </w:lvl>
+  </w:abstractNum>
+  <w:abstractNum w:abstractNumId="20" w15:restartNumberingAfterBreak="0">
     <w:nsid w:val="3B864ED4"/>
     <w:multiLevelType w:val="hybridMultilevel"/>
     <w:tmpl w:val="DC265374"/>
@@ -1666,7 +2484,7 @@
       </w:pPr>
     </w:lvl>
   </w:abstractNum>
-  <w:abstractNum w:abstractNumId="18" w15:restartNumberingAfterBreak="0">
+  <w:abstractNum w:abstractNumId="21" w15:restartNumberingAfterBreak="0">
     <w:nsid w:val="3C8B6BF2"/>
     <w:multiLevelType w:val="hybridMultilevel"/>
     <w:tmpl w:val="2990DB82"/>
@@ -1755,7 +2573,7 @@
       </w:pPr>
     </w:lvl>
   </w:abstractNum>
-  <w:abstractNum w:abstractNumId="19" w15:restartNumberingAfterBreak="0">
+  <w:abstractNum w:abstractNumId="22" w15:restartNumberingAfterBreak="0">
     <w:nsid w:val="46E623FC"/>
     <w:multiLevelType w:val="hybridMultilevel"/>
     <w:tmpl w:val="8A00A576"/>
@@ -1844,7 +2662,7 @@
       </w:pPr>
     </w:lvl>
   </w:abstractNum>
-  <w:abstractNum w:abstractNumId="20" w15:restartNumberingAfterBreak="0">
+  <w:abstractNum w:abstractNumId="23" w15:restartNumberingAfterBreak="0">
     <w:nsid w:val="4FFA6105"/>
     <w:multiLevelType w:val="hybridMultilevel"/>
     <w:tmpl w:val="961E9F5A"/>
@@ -1930,7 +2748,7 @@
       </w:pPr>
     </w:lvl>
   </w:abstractNum>
-  <w:abstractNum w:abstractNumId="21" w15:restartNumberingAfterBreak="0">
+  <w:abstractNum w:abstractNumId="24" w15:restartNumberingAfterBreak="0">
     <w:nsid w:val="52444D6A"/>
     <w:multiLevelType w:val="hybridMultilevel"/>
     <w:tmpl w:val="27542558"/>
@@ -2016,7 +2834,7 @@
       </w:pPr>
     </w:lvl>
   </w:abstractNum>
-  <w:abstractNum w:abstractNumId="22" w15:restartNumberingAfterBreak="0">
+  <w:abstractNum w:abstractNumId="25" w15:restartNumberingAfterBreak="0">
     <w:nsid w:val="55BD0613"/>
     <w:multiLevelType w:val="hybridMultilevel"/>
     <w:tmpl w:val="8D8257AE"/>
@@ -2102,7 +2920,120 @@
       </w:pPr>
     </w:lvl>
   </w:abstractNum>
-  <w:abstractNum w:abstractNumId="23" w15:restartNumberingAfterBreak="0">
+  <w:abstractNum w:abstractNumId="26" w15:restartNumberingAfterBreak="0">
+    <w:nsid w:val="5F5504AA"/>
+    <w:multiLevelType w:val="hybridMultilevel"/>
+    <w:tmpl w:val="16E22258"/>
+    <w:lvl w:ilvl="0" w:tplc="04190001">
+      <w:start w:val="1"/>
+      <w:numFmt w:val="bullet"/>
+      <w:lvlText w:val=""/>
+      <w:lvlJc w:val="left"/>
+      <w:pPr>
+        <w:ind w:left="1429" w:hanging="360"/>
+      </w:pPr>
+      <w:rPr>
+        <w:rFonts w:ascii="Symbol" w:hAnsi="Symbol" w:hint="default"/>
+      </w:rPr>
+    </w:lvl>
+    <w:lvl w:ilvl="1" w:tplc="04190003" w:tentative="1">
+      <w:start w:val="1"/>
+      <w:numFmt w:val="bullet"/>
+      <w:lvlText w:val="o"/>
+      <w:lvlJc w:val="left"/>
+      <w:pPr>
+        <w:ind w:left="2149" w:hanging="360"/>
+      </w:pPr>
+      <w:rPr>
+        <w:rFonts w:ascii="Courier New" w:hAnsi="Courier New" w:cs="Courier New" w:hint="default"/>
+      </w:rPr>
+    </w:lvl>
+    <w:lvl w:ilvl="2" w:tplc="04190005" w:tentative="1">
+      <w:start w:val="1"/>
+      <w:numFmt w:val="bullet"/>
+      <w:lvlText w:val=""/>
+      <w:lvlJc w:val="left"/>
+      <w:pPr>
+        <w:ind w:left="2869" w:hanging="360"/>
+      </w:pPr>
+      <w:rPr>
+        <w:rFonts w:ascii="Wingdings" w:hAnsi="Wingdings" w:hint="default"/>
+      </w:rPr>
+    </w:lvl>
+    <w:lvl w:ilvl="3" w:tplc="04190001" w:tentative="1">
+      <w:start w:val="1"/>
+      <w:numFmt w:val="bullet"/>
+      <w:lvlText w:val=""/>
+      <w:lvlJc w:val="left"/>
+      <w:pPr>
+        <w:ind w:left="3589" w:hanging="360"/>
+      </w:pPr>
+      <w:rPr>
+        <w:rFonts w:ascii="Symbol" w:hAnsi="Symbol" w:hint="default"/>
+      </w:rPr>
+    </w:lvl>
+    <w:lvl w:ilvl="4" w:tplc="04190003" w:tentative="1">
+      <w:start w:val="1"/>
+      <w:numFmt w:val="bullet"/>
+      <w:lvlText w:val="o"/>
+      <w:lvlJc w:val="left"/>
+      <w:pPr>
+        <w:ind w:left="4309" w:hanging="360"/>
+      </w:pPr>
+      <w:rPr>
+        <w:rFonts w:ascii="Courier New" w:hAnsi="Courier New" w:cs="Courier New" w:hint="default"/>
+      </w:rPr>
+    </w:lvl>
+    <w:lvl w:ilvl="5" w:tplc="04190005" w:tentative="1">
+      <w:start w:val="1"/>
+      <w:numFmt w:val="bullet"/>
+      <w:lvlText w:val=""/>
+      <w:lvlJc w:val="left"/>
+      <w:pPr>
+        <w:ind w:left="5029" w:hanging="360"/>
+      </w:pPr>
+      <w:rPr>
+        <w:rFonts w:ascii="Wingdings" w:hAnsi="Wingdings" w:hint="default"/>
+      </w:rPr>
+    </w:lvl>
+    <w:lvl w:ilvl="6" w:tplc="04190001" w:tentative="1">
+      <w:start w:val="1"/>
+      <w:numFmt w:val="bullet"/>
+      <w:lvlText w:val=""/>
+      <w:lvlJc w:val="left"/>
+      <w:pPr>
+        <w:ind w:left="5749" w:hanging="360"/>
+      </w:pPr>
+      <w:rPr>
+        <w:rFonts w:ascii="Symbol" w:hAnsi="Symbol" w:hint="default"/>
+      </w:rPr>
+    </w:lvl>
+    <w:lvl w:ilvl="7" w:tplc="04190003" w:tentative="1">
+      <w:start w:val="1"/>
+      <w:numFmt w:val="bullet"/>
+      <w:lvlText w:val="o"/>
+      <w:lvlJc w:val="left"/>
+      <w:pPr>
+        <w:ind w:left="6469" w:hanging="360"/>
+      </w:pPr>
+      <w:rPr>
+        <w:rFonts w:ascii="Courier New" w:hAnsi="Courier New" w:cs="Courier New" w:hint="default"/>
+      </w:rPr>
+    </w:lvl>
+    <w:lvl w:ilvl="8" w:tplc="04190005" w:tentative="1">
+      <w:start w:val="1"/>
+      <w:numFmt w:val="bullet"/>
+      <w:lvlText w:val=""/>
+      <w:lvlJc w:val="left"/>
+      <w:pPr>
+        <w:ind w:left="7189" w:hanging="360"/>
+      </w:pPr>
+      <w:rPr>
+        <w:rFonts w:ascii="Wingdings" w:hAnsi="Wingdings" w:hint="default"/>
+      </w:rPr>
+    </w:lvl>
+  </w:abstractNum>
+  <w:abstractNum w:abstractNumId="27" w15:restartNumberingAfterBreak="0">
     <w:nsid w:val="690A6212"/>
     <w:multiLevelType w:val="hybridMultilevel"/>
     <w:tmpl w:val="5512F7C6"/>
@@ -2215,7 +3146,7 @@
       </w:rPr>
     </w:lvl>
   </w:abstractNum>
-  <w:abstractNum w:abstractNumId="24" w15:restartNumberingAfterBreak="0">
+  <w:abstractNum w:abstractNumId="28" w15:restartNumberingAfterBreak="0">
     <w:nsid w:val="6B962B74"/>
     <w:multiLevelType w:val="hybridMultilevel"/>
     <w:tmpl w:val="D98431B2"/>
@@ -2301,7 +3232,120 @@
       </w:pPr>
     </w:lvl>
   </w:abstractNum>
-  <w:abstractNum w:abstractNumId="25" w15:restartNumberingAfterBreak="0">
+  <w:abstractNum w:abstractNumId="29" w15:restartNumberingAfterBreak="0">
+    <w:nsid w:val="6DD37496"/>
+    <w:multiLevelType w:val="hybridMultilevel"/>
+    <w:tmpl w:val="DE2E1A9E"/>
+    <w:lvl w:ilvl="0" w:tplc="04190001">
+      <w:start w:val="1"/>
+      <w:numFmt w:val="bullet"/>
+      <w:lvlText w:val=""/>
+      <w:lvlJc w:val="left"/>
+      <w:pPr>
+        <w:ind w:left="1429" w:hanging="360"/>
+      </w:pPr>
+      <w:rPr>
+        <w:rFonts w:ascii="Symbol" w:hAnsi="Symbol" w:hint="default"/>
+      </w:rPr>
+    </w:lvl>
+    <w:lvl w:ilvl="1" w:tplc="04190003" w:tentative="1">
+      <w:start w:val="1"/>
+      <w:numFmt w:val="bullet"/>
+      <w:lvlText w:val="o"/>
+      <w:lvlJc w:val="left"/>
+      <w:pPr>
+        <w:ind w:left="2149" w:hanging="360"/>
+      </w:pPr>
+      <w:rPr>
+        <w:rFonts w:ascii="Courier New" w:hAnsi="Courier New" w:cs="Courier New" w:hint="default"/>
+      </w:rPr>
+    </w:lvl>
+    <w:lvl w:ilvl="2" w:tplc="04190005" w:tentative="1">
+      <w:start w:val="1"/>
+      <w:numFmt w:val="bullet"/>
+      <w:lvlText w:val=""/>
+      <w:lvlJc w:val="left"/>
+      <w:pPr>
+        <w:ind w:left="2869" w:hanging="360"/>
+      </w:pPr>
+      <w:rPr>
+        <w:rFonts w:ascii="Wingdings" w:hAnsi="Wingdings" w:hint="default"/>
+      </w:rPr>
+    </w:lvl>
+    <w:lvl w:ilvl="3" w:tplc="04190001" w:tentative="1">
+      <w:start w:val="1"/>
+      <w:numFmt w:val="bullet"/>
+      <w:lvlText w:val=""/>
+      <w:lvlJc w:val="left"/>
+      <w:pPr>
+        <w:ind w:left="3589" w:hanging="360"/>
+      </w:pPr>
+      <w:rPr>
+        <w:rFonts w:ascii="Symbol" w:hAnsi="Symbol" w:hint="default"/>
+      </w:rPr>
+    </w:lvl>
+    <w:lvl w:ilvl="4" w:tplc="04190003" w:tentative="1">
+      <w:start w:val="1"/>
+      <w:numFmt w:val="bullet"/>
+      <w:lvlText w:val="o"/>
+      <w:lvlJc w:val="left"/>
+      <w:pPr>
+        <w:ind w:left="4309" w:hanging="360"/>
+      </w:pPr>
+      <w:rPr>
+        <w:rFonts w:ascii="Courier New" w:hAnsi="Courier New" w:cs="Courier New" w:hint="default"/>
+      </w:rPr>
+    </w:lvl>
+    <w:lvl w:ilvl="5" w:tplc="04190005" w:tentative="1">
+      <w:start w:val="1"/>
+      <w:numFmt w:val="bullet"/>
+      <w:lvlText w:val=""/>
+      <w:lvlJc w:val="left"/>
+      <w:pPr>
+        <w:ind w:left="5029" w:hanging="360"/>
+      </w:pPr>
+      <w:rPr>
+        <w:rFonts w:ascii="Wingdings" w:hAnsi="Wingdings" w:hint="default"/>
+      </w:rPr>
+    </w:lvl>
+    <w:lvl w:ilvl="6" w:tplc="04190001" w:tentative="1">
+      <w:start w:val="1"/>
+      <w:numFmt w:val="bullet"/>
+      <w:lvlText w:val=""/>
+      <w:lvlJc w:val="left"/>
+      <w:pPr>
+        <w:ind w:left="5749" w:hanging="360"/>
+      </w:pPr>
+      <w:rPr>
+        <w:rFonts w:ascii="Symbol" w:hAnsi="Symbol" w:hint="default"/>
+      </w:rPr>
+    </w:lvl>
+    <w:lvl w:ilvl="7" w:tplc="04190003" w:tentative="1">
+      <w:start w:val="1"/>
+      <w:numFmt w:val="bullet"/>
+      <w:lvlText w:val="o"/>
+      <w:lvlJc w:val="left"/>
+      <w:pPr>
+        <w:ind w:left="6469" w:hanging="360"/>
+      </w:pPr>
+      <w:rPr>
+        <w:rFonts w:ascii="Courier New" w:hAnsi="Courier New" w:cs="Courier New" w:hint="default"/>
+      </w:rPr>
+    </w:lvl>
+    <w:lvl w:ilvl="8" w:tplc="04190005" w:tentative="1">
+      <w:start w:val="1"/>
+      <w:numFmt w:val="bullet"/>
+      <w:lvlText w:val=""/>
+      <w:lvlJc w:val="left"/>
+      <w:pPr>
+        <w:ind w:left="7189" w:hanging="360"/>
+      </w:pPr>
+      <w:rPr>
+        <w:rFonts w:ascii="Wingdings" w:hAnsi="Wingdings" w:hint="default"/>
+      </w:rPr>
+    </w:lvl>
+  </w:abstractNum>
+  <w:abstractNum w:abstractNumId="30" w15:restartNumberingAfterBreak="0">
     <w:nsid w:val="6E90478F"/>
     <w:multiLevelType w:val="hybridMultilevel"/>
     <w:tmpl w:val="EC66A1B4"/>
@@ -2387,7 +3431,7 @@
       </w:pPr>
     </w:lvl>
   </w:abstractNum>
-  <w:abstractNum w:abstractNumId="26" w15:restartNumberingAfterBreak="0">
+  <w:abstractNum w:abstractNumId="31" w15:restartNumberingAfterBreak="0">
     <w:nsid w:val="7BEF58AD"/>
     <w:multiLevelType w:val="hybridMultilevel"/>
     <w:tmpl w:val="5A8E5412"/>
@@ -2500,7 +3544,7 @@
       </w:rPr>
     </w:lvl>
   </w:abstractNum>
-  <w:abstractNum w:abstractNumId="27" w15:restartNumberingAfterBreak="0">
+  <w:abstractNum w:abstractNumId="32" w15:restartNumberingAfterBreak="0">
     <w:nsid w:val="7D0446E6"/>
     <w:multiLevelType w:val="hybridMultilevel"/>
     <w:tmpl w:val="68E8FE6E"/>
@@ -2586,7 +3630,7 @@
       </w:pPr>
     </w:lvl>
   </w:abstractNum>
-  <w:abstractNum w:abstractNumId="28" w15:restartNumberingAfterBreak="0">
+  <w:abstractNum w:abstractNumId="33" w15:restartNumberingAfterBreak="0">
     <w:nsid w:val="7EE20AE4"/>
     <w:multiLevelType w:val="hybridMultilevel"/>
     <w:tmpl w:val="8A00A576"/>
@@ -2676,10 +3720,10 @@
     </w:lvl>
   </w:abstractNum>
   <w:num w:numId="1">
-    <w:abstractNumId w:val="17"/>
+    <w:abstractNumId w:val="20"/>
   </w:num>
   <w:num w:numId="2">
-    <w:abstractNumId w:val="14"/>
+    <w:abstractNumId w:val="16"/>
   </w:num>
   <w:num w:numId="3">
     <w:abstractNumId w:val="8"/>
@@ -2691,31 +3735,31 @@
     <w:abstractNumId w:val="1"/>
   </w:num>
   <w:num w:numId="6">
-    <w:abstractNumId w:val="27"/>
+    <w:abstractNumId w:val="32"/>
   </w:num>
   <w:num w:numId="7">
-    <w:abstractNumId w:val="16"/>
+    <w:abstractNumId w:val="18"/>
   </w:num>
   <w:num w:numId="8">
-    <w:abstractNumId w:val="21"/>
+    <w:abstractNumId w:val="24"/>
   </w:num>
   <w:num w:numId="9">
     <w:abstractNumId w:val="10"/>
   </w:num>
   <w:num w:numId="10">
-    <w:abstractNumId w:val="26"/>
+    <w:abstractNumId w:val="31"/>
   </w:num>
   <w:num w:numId="11">
-    <w:abstractNumId w:val="13"/>
+    <w:abstractNumId w:val="15"/>
   </w:num>
   <w:num w:numId="12">
     <w:abstractNumId w:val="4"/>
   </w:num>
   <w:num w:numId="13">
-    <w:abstractNumId w:val="22"/>
+    <w:abstractNumId w:val="25"/>
   </w:num>
   <w:num w:numId="14">
-    <w:abstractNumId w:val="18"/>
+    <w:abstractNumId w:val="21"/>
   </w:num>
   <w:num w:numId="15">
     <w:abstractNumId w:val="3"/>
@@ -2724,16 +3768,16 @@
     <w:abstractNumId w:val="5"/>
   </w:num>
   <w:num w:numId="17">
-    <w:abstractNumId w:val="24"/>
+    <w:abstractNumId w:val="28"/>
   </w:num>
   <w:num w:numId="18">
     <w:abstractNumId w:val="0"/>
   </w:num>
   <w:num w:numId="19">
-    <w:abstractNumId w:val="19"/>
+    <w:abstractNumId w:val="22"/>
   </w:num>
   <w:num w:numId="20">
-    <w:abstractNumId w:val="28"/>
+    <w:abstractNumId w:val="33"/>
   </w:num>
   <w:num w:numId="21">
     <w:abstractNumId w:val="12"/>
@@ -2742,25 +3786,40 @@
     <w:abstractNumId w:val="11"/>
   </w:num>
   <w:num w:numId="23">
-    <w:abstractNumId w:val="20"/>
+    <w:abstractNumId w:val="23"/>
   </w:num>
   <w:num w:numId="24">
     <w:abstractNumId w:val="6"/>
   </w:num>
   <w:num w:numId="25">
-    <w:abstractNumId w:val="25"/>
+    <w:abstractNumId w:val="30"/>
   </w:num>
   <w:num w:numId="26">
     <w:abstractNumId w:val="9"/>
   </w:num>
   <w:num w:numId="27">
-    <w:abstractNumId w:val="23"/>
+    <w:abstractNumId w:val="27"/>
   </w:num>
   <w:num w:numId="28">
-    <w:abstractNumId w:val="15"/>
+    <w:abstractNumId w:val="17"/>
   </w:num>
   <w:num w:numId="29">
     <w:abstractNumId w:val="2"/>
+  </w:num>
+  <w:num w:numId="30">
+    <w:abstractNumId w:val="26"/>
+  </w:num>
+  <w:num w:numId="31">
+    <w:abstractNumId w:val="29"/>
+  </w:num>
+  <w:num w:numId="32">
+    <w:abstractNumId w:val="19"/>
+  </w:num>
+  <w:num w:numId="33">
+    <w:abstractNumId w:val="14"/>
+  </w:num>
+  <w:num w:numId="34">
+    <w:abstractNumId w:val="13"/>
   </w:num>
   <w:numIdMacAtCleanup w:val="5"/>
 </w:numbering>
@@ -3248,7 +4307,6 @@
   <w:style w:type="character" w:default="1" w:styleId="a0">
     <w:name w:val="Default Paragraph Font"/>
     <w:uiPriority w:val="1"/>
-    <w:semiHidden/>
     <w:unhideWhenUsed/>
   </w:style>
   <w:style w:type="table" w:default="1" w:styleId="a1">
@@ -3825,7 +4883,7 @@
 </file>
 
 <file path=customXml/itemProps1.xml><?xml version="1.0" encoding="utf-8"?>
-<ds:datastoreItem xmlns:ds="http://schemas.openxmlformats.org/officeDocument/2006/customXml" ds:itemID="{2E8C142C-6ABD-4A0E-8946-8E8C91AE6D48}">
+<ds:datastoreItem xmlns:ds="http://schemas.openxmlformats.org/officeDocument/2006/customXml" ds:itemID="{4CDFE996-C7B2-4E97-865C-351D33DABA23}">
   <ds:schemaRefs>
     <ds:schemaRef ds:uri="http://schemas.openxmlformats.org/officeDocument/2006/bibliography"/>
   </ds:schemaRefs>

</xml_diff>